<commit_message>
Ship with collider means code now cause expected acceletion because rigid body has a collider to use its mass, i believe. So changing code to set not add force and adjust slider limits for developer use with rigid body mass drag in mind may help. no longer got sinking or collision issues as the collider seperate. cannon ball interactions will need checking. find sweet spot for circling while increasing fire so theyre just in range if your cycling at 95% should be the target for the boat behaviour.
</commit_message>
<xml_diff>
--- a/Nots peddlepirates.docx
+++ b/Nots peddlepirates.docx
@@ -14,15 +14,7 @@
     </w:p>
     <w:p>
       <w:r>
-        <w:t xml:space="preserve">If cannonball trigger but the collider doesn’t can </w:t>
-      </w:r>
-      <w:proofErr w:type="spellStart"/>
-      <w:r>
-        <w:t>i</w:t>
-      </w:r>
-      <w:proofErr w:type="spellEnd"/>
-      <w:r>
-        <w:t xml:space="preserve"> still call on trigger in the collider without the trigger as well as the one without</w:t>
+        <w:t>If cannonball trigger but the collider doesn’t can i still call on trigger in the collider without the trigger as well as the one without</w:t>
       </w:r>
     </w:p>
     <w:p>
@@ -35,6 +27,51 @@
         <w:t>Need to tidy the project</w:t>
       </w:r>
     </w:p>
+    <w:p/>
+    <w:p>
+      <w:r>
+        <w:t>Look into view port rectangle forsplit screen</w:t>
+      </w:r>
+    </w:p>
+    <w:p>
+      <w:r>
+        <w:t>Take triggers off colliders to make the boat collide</w:t>
+      </w:r>
+      <w:r>
+        <w:t xml:space="preserve"> freez x z rotation and y position but seems not to turn or very little, maybe because so little difference in angle force being applied need to check though think it is 30 degree</w:t>
+      </w:r>
+    </w:p>
+    <w:p>
+      <w:r>
+        <w:t>Colliders strangley push up triggers too on the camera triggers</w:t>
+      </w:r>
+    </w:p>
+    <w:p>
+      <w:r>
+        <w:t>Need change code so doesn’t accelerate out of hand</w:t>
+      </w:r>
+    </w:p>
+    <w:p>
+      <w:r>
+        <w:t>But then issues of spinning and sinking and then not like turning once freezing directions</w:t>
+      </w:r>
+    </w:p>
+    <w:p>
+      <w:r>
+        <w:t>Also the speed now accelerates probably because when not a trigger it suddenly has weight</w:t>
+      </w:r>
+    </w:p>
+    <w:p>
+      <w:r>
+        <w:t>And so now it builds momentum</w:t>
+      </w:r>
+    </w:p>
+    <w:p>
+      <w:r>
+        <w:t>Needs more speed to move too</w:t>
+      </w:r>
+    </w:p>
+    <w:p/>
     <w:p/>
     <w:sectPr>
       <w:pgSz w:w="11906" w:h="16838"/>

</xml_diff>

<commit_message>
before changed to velocity
</commit_message>
<xml_diff>
--- a/Nots peddlepirates.docx
+++ b/Nots peddlepirates.docx
@@ -3,15 +3,19 @@
 <w:document xmlns:ve="http://schemas.openxmlformats.org/markup-compatibility/2006" xmlns:o="urn:schemas-microsoft-com:office:office" xmlns:r="http://schemas.openxmlformats.org/officeDocument/2006/relationships" xmlns:m="http://schemas.openxmlformats.org/officeDocument/2006/math" xmlns:v="urn:schemas-microsoft-com:vml" xmlns:wp="http://schemas.openxmlformats.org/drawingml/2006/wordprocessingDrawing" xmlns:w10="urn:schemas-microsoft-com:office:word" xmlns:w="http://schemas.openxmlformats.org/wordprocessingml/2006/main" xmlns:wne="http://schemas.microsoft.com/office/word/2006/wordml">
   <w:body>
     <w:p>
-      <w:r>
-        <w:t>Need to choose what the triggers are so all else collides</w:t>
-      </w:r>
-    </w:p>
-    <w:p>
-      <w:r>
-        <w:t>Need to set terrain thickness</w:t>
-      </w:r>
-    </w:p>
+      <w:hyperlink r:id="rId4" w:history="1">
+        <w:r>
+          <w:rPr>
+            <w:rStyle w:val="Hyperlink"/>
+          </w:rPr>
+          <w:t>https://www.makeuseof.com/tag/make-custom-game-controller-arduino-unity/</w:t>
+        </w:r>
+      </w:hyperlink>
+      <w:r>
+        <w:t xml:space="preserve"> -useful bit of remapping code</w:t>
+      </w:r>
+    </w:p>
+    <w:p/>
     <w:p>
       <w:r>
         <w:t>If cannonball trigger but the collider doesn’t can i still call on trigger in the collider without the trigger as well as the one without</w:t>
@@ -20,11 +24,6 @@
     <w:p>
       <w:r>
         <w:t>https://stackoverflow.com/questions/9688237/how-to-prevent-colliders-from-passing-through-each-other</w:t>
-      </w:r>
-    </w:p>
-    <w:p>
-      <w:r>
-        <w:t>Need to tidy the project</w:t>
       </w:r>
     </w:p>
     <w:p/>
@@ -272,6 +271,17 @@
     <w:semiHidden/>
     <w:unhideWhenUsed/>
   </w:style>
+  <w:style w:type="character" w:styleId="Hyperlink">
+    <w:name w:val="Hyperlink"/>
+    <w:basedOn w:val="DefaultParagraphFont"/>
+    <w:uiPriority w:val="99"/>
+    <w:unhideWhenUsed/>
+    <w:rsid w:val="00403FB3"/>
+    <w:rPr>
+      <w:color w:val="0000FF" w:themeColor="hyperlink"/>
+      <w:u w:val="single"/>
+    </w:rPr>
+  </w:style>
 </w:styles>
 </file>
 

</xml_diff>